<commit_message>
Added latest meeting minutes.
</commit_message>
<xml_diff>
--- a/Documentation/Meetings/MRes Project Meeting 3.docx
+++ b/Documentation/Meetings/MRes Project Meeting 3.docx
@@ -10,23 +10,13 @@
           <w:lang w:val="en-US"/>
         </w:rPr>
       </w:pPr>
-      <w:proofErr w:type="spellStart"/>
       <w:r>
         <w:rPr>
           <w:sz w:val="28"/>
           <w:szCs w:val="28"/>
           <w:lang w:val="en-US"/>
         </w:rPr>
-        <w:t>MRes</w:t>
-      </w:r>
-      <w:proofErr w:type="spellEnd"/>
-      <w:r>
-        <w:rPr>
-          <w:sz w:val="28"/>
-          <w:szCs w:val="28"/>
-          <w:lang w:val="en-US"/>
-        </w:rPr>
-        <w:t xml:space="preserve"> Project Meeting </w:t>
+        <w:t xml:space="preserve">MRes Project Meeting </w:t>
       </w:r>
       <w:r>
         <w:rPr>
@@ -294,35 +284,7 @@
               <w:rPr>
                 <w:lang w:val="en-US"/>
               </w:rPr>
-              <w:t xml:space="preserve">Implement a practice 'banquet' </w:t>
-            </w:r>
-            <w:proofErr w:type="spellStart"/>
-            <w:r>
-              <w:rPr>
-                <w:lang w:val="en-US"/>
-              </w:rPr>
-              <w:t>optimisation</w:t>
-            </w:r>
-            <w:proofErr w:type="spellEnd"/>
-            <w:r>
-              <w:rPr>
-                <w:lang w:val="en-US"/>
-              </w:rPr>
-              <w:t xml:space="preserve"> program in </w:t>
-            </w:r>
-            <w:proofErr w:type="spellStart"/>
-            <w:r>
-              <w:rPr>
-                <w:lang w:val="en-US"/>
-              </w:rPr>
-              <w:t>Minizinc</w:t>
-            </w:r>
-            <w:proofErr w:type="spellEnd"/>
-            <w:r>
-              <w:rPr>
-                <w:lang w:val="en-US"/>
-              </w:rPr>
-              <w:t xml:space="preserve"> with criteria specified by Maria.</w:t>
+              <w:t>Implement a practice 'banquet' optimisation program in Minizinc with criteria specified by Maria.</w:t>
             </w:r>
           </w:p>
         </w:tc>
@@ -504,6 +466,12 @@
           <w:lang w:val="en-US"/>
         </w:rPr>
       </w:pPr>
+      <w:r>
+        <w:rPr>
+          <w:lang w:val="en-US"/>
+        </w:rPr>
+        <w:t>Sophie finished the discrete modelling Coursera course.</w:t>
+      </w:r>
     </w:p>
     <w:p>
       <w:pPr>
@@ -551,21 +519,7 @@
         <w:rPr>
           <w:lang w:val="en-US"/>
         </w:rPr>
-        <w:t xml:space="preserve">k </w:t>
-      </w:r>
-      <w:proofErr w:type="spellStart"/>
-      <w:r>
-        <w:rPr>
-          <w:lang w:val="en-US"/>
-        </w:rPr>
-        <w:t>Nopi</w:t>
-      </w:r>
-      <w:proofErr w:type="spellEnd"/>
-      <w:r>
-        <w:rPr>
-          <w:lang w:val="en-US"/>
-        </w:rPr>
-        <w:t xml:space="preserve"> for food order historical data</w:t>
+        <w:t>k Nopi for food order historical data</w:t>
       </w:r>
       <w:r>
         <w:rPr>
@@ -584,55 +538,13 @@
         <w:rPr>
           <w:lang w:val="en-US"/>
         </w:rPr>
-        <w:t xml:space="preserve">Does the canteen prepare a selection of meals that people choose from at meal time, or do people get a menu at meal times and then their chosen meal is prepared, or do people get a menu before their stay (like on cruise ships) which is planned in advance, or is there no choice of meals? The latter two options would be better for </w:t>
-      </w:r>
-      <w:proofErr w:type="spellStart"/>
-      <w:r>
-        <w:rPr>
-          <w:lang w:val="en-US"/>
-        </w:rPr>
-        <w:t>minimising</w:t>
-      </w:r>
-      <w:proofErr w:type="spellEnd"/>
-      <w:r>
-        <w:rPr>
-          <w:lang w:val="en-US"/>
-        </w:rPr>
-        <w:t xml:space="preserve"> waste.</w:t>
-      </w:r>
-      <w:r>
-        <w:rPr>
-          <w:lang w:val="en-US"/>
-        </w:rPr>
-        <w:t xml:space="preserve"> Asked </w:t>
-      </w:r>
-      <w:proofErr w:type="spellStart"/>
-      <w:r>
-        <w:rPr>
-          <w:lang w:val="en-US"/>
-        </w:rPr>
-        <w:t>Nopi</w:t>
-      </w:r>
-      <w:proofErr w:type="spellEnd"/>
-      <w:r>
-        <w:rPr>
-          <w:lang w:val="en-US"/>
-        </w:rPr>
-        <w:t xml:space="preserve"> but </w:t>
-      </w:r>
-      <w:proofErr w:type="spellStart"/>
-      <w:r>
-        <w:rPr>
-          <w:lang w:val="en-US"/>
-        </w:rPr>
-        <w:t>Nopi</w:t>
-      </w:r>
-      <w:proofErr w:type="spellEnd"/>
-      <w:r>
-        <w:rPr>
-          <w:lang w:val="en-US"/>
-        </w:rPr>
-        <w:t xml:space="preserve"> is on leave.</w:t>
+        <w:t>Does the canteen prepare a selection of meals that people choose from at meal time, or do people get a menu at meal times and then their chosen meal is prepared, or do people get a menu before their stay (like on cruise ships) which is planned in advance, or is there no choice of meals? The latter two options would be better for minimising waste.</w:t>
+      </w:r>
+      <w:r>
+        <w:rPr>
+          <w:lang w:val="en-US"/>
+        </w:rPr>
+        <w:t xml:space="preserve"> Asked Nopi but Nopi is on leave.</w:t>
       </w:r>
       <w:r>
         <w:rPr>
@@ -765,21 +677,7 @@
         <w:rPr>
           <w:lang w:val="en-US"/>
         </w:rPr>
-        <w:t xml:space="preserve">Sophie should learn how to interact </w:t>
-      </w:r>
-      <w:proofErr w:type="spellStart"/>
-      <w:r>
-        <w:rPr>
-          <w:lang w:val="en-US"/>
-        </w:rPr>
-        <w:t>MiniZinc</w:t>
-      </w:r>
-      <w:proofErr w:type="spellEnd"/>
-      <w:r>
-        <w:rPr>
-          <w:lang w:val="en-US"/>
-        </w:rPr>
-        <w:t xml:space="preserve"> with other languages and read in data from .csv format</w:t>
+        <w:t>Sophie should learn how to interact MiniZinc with other languages and read in data from .csv format</w:t>
       </w:r>
       <w:r>
         <w:rPr>
@@ -974,21 +872,7 @@
               <w:rPr>
                 <w:lang w:val="en-US"/>
               </w:rPr>
-              <w:t xml:space="preserve">Figure out how to read in .csv and large amounts of data to </w:t>
-            </w:r>
-            <w:proofErr w:type="spellStart"/>
-            <w:r>
-              <w:rPr>
-                <w:lang w:val="en-US"/>
-              </w:rPr>
-              <w:t>MiniZinc</w:t>
-            </w:r>
-            <w:proofErr w:type="spellEnd"/>
-            <w:r>
-              <w:rPr>
-                <w:lang w:val="en-US"/>
-              </w:rPr>
-              <w:t>.</w:t>
+              <w:t>Figure out how to read in .csv and large amounts of data to MiniZinc.</w:t>
             </w:r>
           </w:p>
         </w:tc>
@@ -1056,21 +940,7 @@
               <w:rPr>
                 <w:lang w:val="en-US"/>
               </w:rPr>
-              <w:t xml:space="preserve">Ask </w:t>
-            </w:r>
-            <w:proofErr w:type="spellStart"/>
-            <w:r>
-              <w:rPr>
-                <w:lang w:val="en-US"/>
-              </w:rPr>
-              <w:t>Nopi</w:t>
-            </w:r>
-            <w:proofErr w:type="spellEnd"/>
-            <w:r>
-              <w:rPr>
-                <w:lang w:val="en-US"/>
-              </w:rPr>
-              <w:t xml:space="preserve"> for all the data and information required.</w:t>
+              <w:t>Ask Nopi for all the data and information required.</w:t>
             </w:r>
           </w:p>
         </w:tc>
@@ -1120,19 +990,11 @@
                 <w:lang w:val="en-US"/>
               </w:rPr>
             </w:pPr>
-            <w:proofErr w:type="spellStart"/>
-            <w:r>
-              <w:rPr>
-                <w:lang w:val="en-US"/>
-              </w:rPr>
-              <w:t>Nopi</w:t>
-            </w:r>
-            <w:proofErr w:type="spellEnd"/>
-            <w:r>
-              <w:rPr>
-                <w:lang w:val="en-US"/>
-              </w:rPr>
-              <w:t xml:space="preserve"> is on leave.</w:t>
+            <w:r>
+              <w:rPr>
+                <w:lang w:val="en-US"/>
+              </w:rPr>
+              <w:t>Nopi is on leave.</w:t>
             </w:r>
           </w:p>
         </w:tc>
@@ -1158,21 +1020,7 @@
               <w:rPr>
                 <w:lang w:val="en-US"/>
               </w:rPr>
-              <w:t xml:space="preserve">igure out how to use </w:t>
-            </w:r>
-            <w:proofErr w:type="spellStart"/>
-            <w:r>
-              <w:rPr>
-                <w:lang w:val="en-US"/>
-              </w:rPr>
-              <w:t>MiniZinc</w:t>
-            </w:r>
-            <w:proofErr w:type="spellEnd"/>
-            <w:r>
-              <w:rPr>
-                <w:lang w:val="en-US"/>
-              </w:rPr>
-              <w:t xml:space="preserve"> with other languages</w:t>
+              <w:t>igure out how to use MiniZinc with other languages</w:t>
             </w:r>
             <w:r>
               <w:rPr>

</xml_diff>